<commit_message>
Add global named entitie rules
</commit_message>
<xml_diff>
--- a/test/docs/test_named_entities.docx
+++ b/test/docs/test_named_entities.docx
@@ -22,9 +22,9 @@
         <w:rPr/>
         <w:t>Vi (Y Röstlund och L Forsman) blir beordrade till platsen</w:t>
       </w:r>
-      <w:bookmarkStart w:id="1" w:name="__UnoMark__46_193205776"/>
+      <w:bookmarkStart w:id="1" w:name="__UnoMark__39_193205776"/>
       <w:bookmarkStart w:id="2" w:name="__UnoMark__45_193205776"/>
-      <w:bookmarkStart w:id="3" w:name="__UnoMark__39_193205776"/>
+      <w:bookmarkStart w:id="3" w:name="__UnoMark__46_193205776"/>
       <w:bookmarkEnd w:id="1"/>
       <w:bookmarkEnd w:id="2"/>
       <w:bookmarkEnd w:id="3"/>
@@ -85,9 +85,9 @@
         <w:rPr/>
         <w:t>Två män har misshandlat och hotat målsägande. Misshandeln har bestått av slag mot ansikte samt spark mot kroppen, och hotet har bestått av att hota med att skära halsen av målsägande.</w:t>
       </w:r>
-      <w:bookmarkStart w:id="10" w:name="__UnoMark__174_2399187429"/>
+      <w:bookmarkStart w:id="10" w:name="__UnoMark__172_2399187429"/>
       <w:bookmarkStart w:id="11" w:name="__UnoMark__173_2399187429"/>
-      <w:bookmarkStart w:id="12" w:name="__UnoMark__172_2399187429"/>
+      <w:bookmarkStart w:id="12" w:name="__UnoMark__174_2399187429"/>
       <w:bookmarkEnd w:id="10"/>
       <w:bookmarkEnd w:id="11"/>
       <w:bookmarkEnd w:id="12"/>
@@ -108,6 +108,110 @@
         <w:rPr/>
         <w:t xml:space="preserve">Vittnet berättar att två män har misshandlat hennes manlige bekant, båda männen har efter detta försvunnit från platsen. </w:t>
       </w:r>
+      <w:r>
+        <w:rPr/>
+        <w:t>Vittnet tror att gärningsmännens telefonnummer är</w:t>
+      </w:r>
+      <w:bookmarkStart w:id="14" w:name="__UnoMark__150_162578071"/>
+      <w:bookmarkStart w:id="15" w:name="__UnoMark__149_162578071"/>
+      <w:bookmarkEnd w:id="14"/>
+      <w:bookmarkEnd w:id="15"/>
+      <w:r>
+        <w:rPr/>
+        <w:t xml:space="preserve"> </w:t>
+      </w:r>
+      <w:bookmarkStart w:id="16" w:name="__UnoMark__152_162578071"/>
+      <w:bookmarkStart w:id="17" w:name="__UnoMark__151_162578071"/>
+      <w:bookmarkEnd w:id="16"/>
+      <w:bookmarkEnd w:id="17"/>
+      <w:r>
+        <w:rPr/>
+        <w:t>0</w:t>
+      </w:r>
+      <w:bookmarkStart w:id="18" w:name="__UnoMark__154_162578071"/>
+      <w:bookmarkStart w:id="19" w:name="__UnoMark__153_162578071"/>
+      <w:bookmarkEnd w:id="18"/>
+      <w:bookmarkEnd w:id="19"/>
+      <w:r>
+        <w:rPr/>
+        <w:t>4</w:t>
+      </w:r>
+      <w:bookmarkStart w:id="20" w:name="__UnoMark__156_162578071"/>
+      <w:bookmarkStart w:id="21" w:name="__UnoMark__155_162578071"/>
+      <w:bookmarkEnd w:id="20"/>
+      <w:bookmarkEnd w:id="21"/>
+      <w:r>
+        <w:rPr/>
+        <w:t>5</w:t>
+      </w:r>
+      <w:bookmarkStart w:id="22" w:name="__UnoMark__158_162578071"/>
+      <w:bookmarkStart w:id="23" w:name="__UnoMark__157_162578071"/>
+      <w:bookmarkEnd w:id="22"/>
+      <w:bookmarkEnd w:id="23"/>
+      <w:r>
+        <w:rPr/>
+        <w:t>-</w:t>
+      </w:r>
+      <w:bookmarkStart w:id="24" w:name="__UnoMark__160_162578071"/>
+      <w:bookmarkStart w:id="25" w:name="__UnoMark__159_162578071"/>
+      <w:bookmarkEnd w:id="24"/>
+      <w:bookmarkEnd w:id="25"/>
+      <w:r>
+        <w:rPr/>
+        <w:t>23</w:t>
+      </w:r>
+      <w:bookmarkStart w:id="26" w:name="__UnoMark__162_162578071"/>
+      <w:bookmarkStart w:id="27" w:name="__UnoMark__161_162578071"/>
+      <w:bookmarkEnd w:id="26"/>
+      <w:bookmarkEnd w:id="27"/>
+      <w:r>
+        <w:rPr/>
+        <w:t>4</w:t>
+      </w:r>
+      <w:bookmarkStart w:id="28" w:name="__UnoMark__164_162578071"/>
+      <w:bookmarkStart w:id="29" w:name="__UnoMark__163_162578071"/>
+      <w:bookmarkEnd w:id="28"/>
+      <w:bookmarkEnd w:id="29"/>
+      <w:r>
+        <w:rPr/>
+        <w:t>23</w:t>
+      </w:r>
+      <w:bookmarkStart w:id="30" w:name="__UnoMark__166_162578071"/>
+      <w:bookmarkStart w:id="31" w:name="__UnoMark__165_162578071"/>
+      <w:bookmarkEnd w:id="30"/>
+      <w:bookmarkEnd w:id="31"/>
+      <w:r>
+        <w:rPr/>
+        <w:t>4</w:t>
+      </w:r>
+      <w:bookmarkStart w:id="32" w:name="__UnoMark__168_162578071"/>
+      <w:bookmarkStart w:id="33" w:name="__UnoMark__167_162578071"/>
+      <w:bookmarkEnd w:id="32"/>
+      <w:bookmarkEnd w:id="33"/>
+      <w:r>
+        <w:rPr/>
+        <w:t>.</w:t>
+      </w:r>
+      <w:bookmarkStart w:id="34" w:name="__UnoMark__170_162578071"/>
+      <w:bookmarkStart w:id="35" w:name="__UnoMark__169_162578071"/>
+      <w:bookmarkEnd w:id="34"/>
+      <w:bookmarkEnd w:id="35"/>
+      <w:r>
+        <w:rPr/>
+        <w:t xml:space="preserve"> </w:t>
+      </w:r>
+      <w:bookmarkStart w:id="36" w:name="__UnoMark__174_162578071"/>
+      <w:bookmarkStart w:id="37" w:name="__UnoMark__173_162578071"/>
+      <w:bookmarkEnd w:id="36"/>
+      <w:bookmarkEnd w:id="37"/>
+      <w:r>
+        <w:rPr/>
+        <w:t>Den 34 februari 2016 är inte samma som 2016-05-30 eller hur.</w:t>
+      </w:r>
+      <w:bookmarkStart w:id="38" w:name="__UnoMark__172_162578071"/>
+      <w:bookmarkStart w:id="39" w:name="__UnoMark__171_162578071"/>
+      <w:bookmarkEnd w:id="38"/>
+      <w:bookmarkEnd w:id="39"/>
     </w:p>
     <w:sectPr>
       <w:type w:val="nextPage"/>

</xml_diff>